<commit_message>
added pics to drawable
</commit_message>
<xml_diff>
--- a/MajorTourGuideApp/assets/TODO.docx
+++ b/MajorTourGuideApp/assets/TODO.docx
@@ -212,16 +212,28 @@
           <w:ilvl w:val="1"/>
           <w:numId w:val="1"/>
         </w:numPr>
-      </w:pPr>
-      <w:r>
+        <w:rPr>
+          <w:strike/>
+        </w:rPr>
+      </w:pPr>
+      <w:r>
+        <w:rPr>
+          <w:strike/>
+        </w:rPr>
         <w:t xml:space="preserve">Format Snippet </w:t>
       </w:r>
       <w:proofErr w:type="spellStart"/>
       <w:r>
+        <w:rPr>
+          <w:strike/>
+        </w:rPr>
         <w:t>textView</w:t>
       </w:r>
       <w:proofErr w:type="spellEnd"/>
       <w:r>
+        <w:rPr>
+          <w:strike/>
+        </w:rPr>
         <w:t xml:space="preserve"> to look nicer</w:t>
       </w:r>
     </w:p>
@@ -232,11 +244,20 @@
           <w:ilvl w:val="1"/>
           <w:numId w:val="1"/>
         </w:numPr>
-      </w:pPr>
-      <w:r>
+        <w:rPr>
+          <w:strike/>
+        </w:rPr>
+      </w:pPr>
+      <w:r>
+        <w:rPr>
+          <w:strike/>
+        </w:rPr>
         <w:t>Show current location</w:t>
       </w:r>
       <w:r>
+        <w:rPr>
+          <w:strike/>
+        </w:rPr>
         <w:t xml:space="preserve"> [DONE]</w:t>
       </w:r>
     </w:p>
@@ -259,15 +280,22 @@
           <w:ilvl w:val="1"/>
           <w:numId w:val="1"/>
         </w:numPr>
-      </w:pPr>
-      <w:r>
+        <w:rPr>
+          <w:strike/>
+        </w:rPr>
+      </w:pPr>
+      <w:r>
+        <w:rPr>
+          <w:strike/>
+        </w:rPr>
         <w:t>Change pins (start=green, stop=red)</w:t>
       </w:r>
       <w:r>
+        <w:rPr>
+          <w:strike/>
+        </w:rPr>
         <w:t xml:space="preserve"> [DONE]</w:t>
       </w:r>
-      <w:bookmarkStart w:id="0" w:name="_GoBack"/>
-      <w:bookmarkEnd w:id="0"/>
     </w:p>
     <w:p>
       <w:pPr>
@@ -336,6 +364,8 @@
         </w:rPr>
         <w:t>Add more destinations</w:t>
       </w:r>
+      <w:bookmarkStart w:id="0" w:name="_GoBack"/>
+      <w:bookmarkEnd w:id="0"/>
     </w:p>
     <w:p>
       <w:pPr>

</xml_diff>

<commit_message>
added the map overlay
also removed pictures, increased modularity
</commit_message>
<xml_diff>
--- a/MajorTourGuideApp/assets/TODO.docx
+++ b/MajorTourGuideApp/assets/TODO.docx
@@ -200,8 +200,14 @@
           <w:ilvl w:val="0"/>
           <w:numId w:val="1"/>
         </w:numPr>
-      </w:pPr>
-      <w:r>
+        <w:rPr>
+          <w:highlight w:val="yellow"/>
+        </w:rPr>
+      </w:pPr>
+      <w:r>
+        <w:rPr>
+          <w:highlight w:val="yellow"/>
+        </w:rPr>
         <w:t>Find.java</w:t>
       </w:r>
     </w:p>
@@ -214,11 +220,13 @@
         </w:numPr>
         <w:rPr>
           <w:strike/>
+          <w:highlight w:val="yellow"/>
         </w:rPr>
       </w:pPr>
       <w:r>
         <w:rPr>
           <w:strike/>
+          <w:highlight w:val="yellow"/>
         </w:rPr>
         <w:t xml:space="preserve">Format Snippet </w:t>
       </w:r>
@@ -226,6 +234,7 @@
       <w:r>
         <w:rPr>
           <w:strike/>
+          <w:highlight w:val="yellow"/>
         </w:rPr>
         <w:t>textView</w:t>
       </w:r>
@@ -233,8 +242,16 @@
       <w:r>
         <w:rPr>
           <w:strike/>
+          <w:highlight w:val="yellow"/>
         </w:rPr>
         <w:t xml:space="preserve"> to look nicer</w:t>
+      </w:r>
+      <w:r>
+        <w:rPr>
+          <w:strike/>
+          <w:highlight w:val="yellow"/>
+        </w:rPr>
+        <w:t xml:space="preserve"> [DONE]</w:t>
       </w:r>
     </w:p>
     <w:p>
@@ -246,17 +263,20 @@
         </w:numPr>
         <w:rPr>
           <w:strike/>
+          <w:highlight w:val="yellow"/>
         </w:rPr>
       </w:pPr>
       <w:r>
         <w:rPr>
           <w:strike/>
+          <w:highlight w:val="yellow"/>
         </w:rPr>
         <w:t>Show current location</w:t>
       </w:r>
       <w:r>
         <w:rPr>
           <w:strike/>
+          <w:highlight w:val="yellow"/>
         </w:rPr>
         <w:t xml:space="preserve"> [DONE]</w:t>
       </w:r>
@@ -268,9 +288,24 @@
           <w:ilvl w:val="1"/>
           <w:numId w:val="1"/>
         </w:numPr>
-      </w:pPr>
-      <w:r>
+        <w:rPr>
+          <w:strike/>
+          <w:highlight w:val="yellow"/>
+        </w:rPr>
+      </w:pPr>
+      <w:r>
+        <w:rPr>
+          <w:strike/>
+          <w:highlight w:val="yellow"/>
+        </w:rPr>
         <w:t>Overlay Google Navigation Path from current to stop</w:t>
+      </w:r>
+      <w:r>
+        <w:rPr>
+          <w:strike/>
+          <w:highlight w:val="yellow"/>
+        </w:rPr>
+        <w:t xml:space="preserve"> [DONE]</w:t>
       </w:r>
     </w:p>
     <w:p>
@@ -282,17 +317,20 @@
         </w:numPr>
         <w:rPr>
           <w:strike/>
+          <w:highlight w:val="yellow"/>
         </w:rPr>
       </w:pPr>
       <w:r>
         <w:rPr>
           <w:strike/>
+          <w:highlight w:val="yellow"/>
         </w:rPr>
         <w:t>Change pins (start=green, stop=red)</w:t>
       </w:r>
       <w:r>
         <w:rPr>
           <w:strike/>
+          <w:highlight w:val="yellow"/>
         </w:rPr>
         <w:t xml:space="preserve"> [DONE]</w:t>
       </w:r>
@@ -355,17 +393,17 @@
           <w:numId w:val="1"/>
         </w:numPr>
         <w:rPr>
+          <w:strike/>
           <w:highlight w:val="yellow"/>
         </w:rPr>
       </w:pPr>
       <w:r>
         <w:rPr>
+          <w:strike/>
           <w:highlight w:val="yellow"/>
         </w:rPr>
         <w:t>Add more destinations</w:t>
       </w:r>
-      <w:bookmarkStart w:id="0" w:name="_GoBack"/>
-      <w:bookmarkEnd w:id="0"/>
     </w:p>
     <w:p>
       <w:pPr>
@@ -375,15 +413,19 @@
           <w:numId w:val="1"/>
         </w:numPr>
         <w:rPr>
+          <w:strike/>
           <w:highlight w:val="yellow"/>
         </w:rPr>
       </w:pPr>
       <w:r>
         <w:rPr>
+          <w:strike/>
           <w:highlight w:val="yellow"/>
         </w:rPr>
         <w:t>Add more entrances</w:t>
       </w:r>
+      <w:bookmarkStart w:id="0" w:name="_GoBack"/>
+      <w:bookmarkEnd w:id="0"/>
     </w:p>
     <w:p>
       <w:pPr>
@@ -415,6 +457,42 @@
       <w:proofErr w:type="spellEnd"/>
       <w:r>
         <w:t>/profs]</w:t>
+      </w:r>
+    </w:p>
+    <w:p>
+      <w:pPr>
+        <w:pStyle w:val="ListParagraph"/>
+        <w:numPr>
+          <w:ilvl w:val="1"/>
+          <w:numId w:val="1"/>
+        </w:numPr>
+      </w:pPr>
+      <w:r>
+        <w:t>Fix each activity’s title</w:t>
+      </w:r>
+    </w:p>
+    <w:p>
+      <w:pPr>
+        <w:pStyle w:val="ListParagraph"/>
+        <w:numPr>
+          <w:ilvl w:val="1"/>
+          <w:numId w:val="1"/>
+        </w:numPr>
+      </w:pPr>
+      <w:r>
+        <w:t>Create an icon for the application</w:t>
+      </w:r>
+    </w:p>
+    <w:p>
+      <w:pPr>
+        <w:pStyle w:val="ListParagraph"/>
+        <w:numPr>
+          <w:ilvl w:val="1"/>
+          <w:numId w:val="1"/>
+        </w:numPr>
+      </w:pPr>
+      <w:r>
+        <w:t>Add Anthony’s creative</w:t>
       </w:r>
     </w:p>
     <w:p>
@@ -3646,7 +3724,7 @@
   <a:extraClrSchemeLst/>
   <a:extLst>
     <a:ext uri="{05A4C25C-085E-4340-85A3-A5531E510DB2}">
-      <thm15:themeFamily xmlns:thm15="http://schemas.microsoft.com/office/thememl/2012/main" xmlns="" name="Office Theme" id="{62F939B6-93AF-4DB8-9C6B-D6C7DFDC589F}" vid="{4A3C46E8-61CC-4603-A589-7422A47A8E4A}"/>
+      <thm15:themeFamily xmlns="" xmlns:thm15="http://schemas.microsoft.com/office/thememl/2012/main" name="Office Theme" id="{62F939B6-93AF-4DB8-9C6B-D6C7DFDC589F}" vid="{4A3C46E8-61CC-4603-A589-7422A47A8E4A}"/>
     </a:ext>
   </a:extLst>
 </a:theme>

</xml_diff>